<commit_message>
[*] Исправление замечаний (таблицы: Application_has_solution, Application_has_status, Social_services)
</commit_message>
<xml_diff>
--- a/doc/Замечания по БД.docx
+++ b/doc/Замечания по БД.docx
@@ -375,8 +375,6 @@
         </w:rPr>
         <w:t>должности</w:t>
       </w:r>
-      <w:bookmarkStart w:id="0" w:name="_GoBack"/>
-      <w:bookmarkEnd w:id="0"/>
       <w:r>
         <w:rPr>
           <w:color w:val="000000" w:themeColor="text1"/>
@@ -448,21 +446,7 @@
         <w:rPr>
           <w:color w:val="000000" w:themeColor="text1"/>
         </w:rPr>
-        <w:t xml:space="preserve"> (для хранения </w:t>
-      </w:r>
-      <w:proofErr w:type="spellStart"/>
-      <w:r>
-        <w:rPr>
-          <w:color w:val="000000" w:themeColor="text1"/>
-        </w:rPr>
-        <w:t>хэша</w:t>
-      </w:r>
-      <w:proofErr w:type="spellEnd"/>
-      <w:r>
-        <w:rPr>
-          <w:color w:val="000000" w:themeColor="text1"/>
-        </w:rPr>
-        <w:t xml:space="preserve"> пароля)</w:t>
+        <w:t xml:space="preserve"> (для хранения хэша пароля)</w:t>
       </w:r>
       <w:r>
         <w:rPr>
@@ -515,43 +499,7 @@
           <w:highlight w:val="green"/>
           <w:lang w:val="en-US"/>
         </w:rPr>
-        <w:t>(</w:t>
-      </w:r>
-      <w:proofErr w:type="spellStart"/>
-      <w:r>
-        <w:rPr>
-          <w:color w:val="000000" w:themeColor="text1"/>
-          <w:highlight w:val="green"/>
-          <w:lang w:val="en-US"/>
-        </w:rPr>
-        <w:t>Связь</w:t>
-      </w:r>
-      <w:proofErr w:type="spellEnd"/>
-      <w:r>
-        <w:rPr>
-          <w:color w:val="000000" w:themeColor="text1"/>
-          <w:highlight w:val="green"/>
-          <w:lang w:val="en-US"/>
-        </w:rPr>
-        <w:t xml:space="preserve"> </w:t>
-      </w:r>
-      <w:proofErr w:type="spellStart"/>
-      <w:r>
-        <w:rPr>
-          <w:color w:val="000000" w:themeColor="text1"/>
-          <w:highlight w:val="green"/>
-          <w:lang w:val="en-US"/>
-        </w:rPr>
-        <w:t>была</w:t>
-      </w:r>
-      <w:proofErr w:type="spellEnd"/>
-      <w:r>
-        <w:rPr>
-          <w:color w:val="000000" w:themeColor="text1"/>
-          <w:highlight w:val="green"/>
-          <w:lang w:val="en-US"/>
-        </w:rPr>
-        <w:t>)</w:t>
+        <w:t>(Связь была)</w:t>
       </w:r>
     </w:p>
     <w:p>
@@ -632,691 +580,7 @@
           <w:highlight w:val="yellow"/>
           <w:lang w:val="en-US"/>
         </w:rPr>
-        <w:t>(</w:t>
-      </w:r>
-      <w:proofErr w:type="spellStart"/>
-      <w:r>
-        <w:rPr>
-          <w:color w:val="000000" w:themeColor="text1"/>
-          <w:highlight w:val="yellow"/>
-          <w:lang w:val="en-US"/>
-        </w:rPr>
-        <w:t>если</w:t>
-      </w:r>
-      <w:proofErr w:type="spellEnd"/>
-      <w:r>
-        <w:rPr>
-          <w:color w:val="000000" w:themeColor="text1"/>
-          <w:highlight w:val="yellow"/>
-          <w:lang w:val="en-US"/>
-        </w:rPr>
-        <w:t xml:space="preserve"> </w:t>
-      </w:r>
-      <w:proofErr w:type="spellStart"/>
-      <w:r>
-        <w:rPr>
-          <w:color w:val="000000" w:themeColor="text1"/>
-          <w:highlight w:val="yellow"/>
-          <w:lang w:val="en-US"/>
-        </w:rPr>
-        <w:t>его</w:t>
-      </w:r>
-      <w:proofErr w:type="spellEnd"/>
-      <w:r>
-        <w:rPr>
-          <w:color w:val="000000" w:themeColor="text1"/>
-          <w:highlight w:val="yellow"/>
-          <w:lang w:val="en-US"/>
-        </w:rPr>
-        <w:t xml:space="preserve"> </w:t>
-      </w:r>
-      <w:proofErr w:type="spellStart"/>
-      <w:r>
-        <w:rPr>
-          <w:color w:val="000000" w:themeColor="text1"/>
-          <w:highlight w:val="yellow"/>
-          <w:lang w:val="en-US"/>
-        </w:rPr>
-        <w:t>убрать</w:t>
-      </w:r>
-      <w:proofErr w:type="spellEnd"/>
-      <w:r>
-        <w:rPr>
-          <w:color w:val="000000" w:themeColor="text1"/>
-          <w:highlight w:val="yellow"/>
-          <w:lang w:val="en-US"/>
-        </w:rPr>
-        <w:t xml:space="preserve"> </w:t>
-      </w:r>
-      <w:proofErr w:type="spellStart"/>
-      <w:r>
-        <w:rPr>
-          <w:color w:val="000000" w:themeColor="text1"/>
-          <w:highlight w:val="yellow"/>
-          <w:lang w:val="en-US"/>
-        </w:rPr>
-        <w:t>получится</w:t>
-      </w:r>
-      <w:proofErr w:type="spellEnd"/>
-      <w:r>
-        <w:rPr>
-          <w:color w:val="000000" w:themeColor="text1"/>
-          <w:highlight w:val="yellow"/>
-          <w:lang w:val="en-US"/>
-        </w:rPr>
-        <w:t xml:space="preserve"> </w:t>
-      </w:r>
-      <w:proofErr w:type="spellStart"/>
-      <w:r>
-        <w:rPr>
-          <w:color w:val="000000" w:themeColor="text1"/>
-          <w:highlight w:val="yellow"/>
-          <w:lang w:val="en-US"/>
-        </w:rPr>
-        <w:t>составной</w:t>
-      </w:r>
-      <w:proofErr w:type="spellEnd"/>
-      <w:r>
-        <w:rPr>
-          <w:color w:val="000000" w:themeColor="text1"/>
-          <w:highlight w:val="yellow"/>
-          <w:lang w:val="en-US"/>
-        </w:rPr>
-        <w:t xml:space="preserve"> </w:t>
-      </w:r>
-      <w:proofErr w:type="spellStart"/>
-      <w:r>
-        <w:rPr>
-          <w:color w:val="000000" w:themeColor="text1"/>
-          <w:highlight w:val="yellow"/>
-          <w:lang w:val="en-US"/>
-        </w:rPr>
-        <w:t>ключ</w:t>
-      </w:r>
-      <w:proofErr w:type="spellEnd"/>
-      <w:r>
-        <w:rPr>
-          <w:color w:val="000000" w:themeColor="text1"/>
-          <w:highlight w:val="yellow"/>
-          <w:lang w:val="en-US"/>
-        </w:rPr>
-        <w:t xml:space="preserve"> </w:t>
-      </w:r>
-      <w:proofErr w:type="spellStart"/>
-      <w:r>
-        <w:rPr>
-          <w:color w:val="000000" w:themeColor="text1"/>
-          <w:highlight w:val="yellow"/>
-          <w:lang w:val="en-US"/>
-        </w:rPr>
-        <w:t>из</w:t>
-      </w:r>
-      <w:proofErr w:type="spellEnd"/>
-      <w:r>
-        <w:rPr>
-          <w:color w:val="000000" w:themeColor="text1"/>
-          <w:highlight w:val="yellow"/>
-          <w:lang w:val="en-US"/>
-        </w:rPr>
-        <w:t xml:space="preserve"> </w:t>
-      </w:r>
-      <w:proofErr w:type="spellStart"/>
-      <w:r>
-        <w:rPr>
-          <w:color w:val="000000" w:themeColor="text1"/>
-          <w:highlight w:val="yellow"/>
-          <w:lang w:val="en-US"/>
-        </w:rPr>
-        <w:t>двух</w:t>
-      </w:r>
-      <w:proofErr w:type="spellEnd"/>
-      <w:r>
-        <w:rPr>
-          <w:color w:val="000000" w:themeColor="text1"/>
-          <w:highlight w:val="yellow"/>
-          <w:lang w:val="en-US"/>
-        </w:rPr>
-        <w:t xml:space="preserve"> </w:t>
-      </w:r>
-      <w:proofErr w:type="spellStart"/>
-      <w:r>
-        <w:rPr>
-          <w:color w:val="000000" w:themeColor="text1"/>
-          <w:highlight w:val="yellow"/>
-          <w:lang w:val="en-US"/>
-        </w:rPr>
-        <w:t>полей</w:t>
-      </w:r>
-      <w:proofErr w:type="spellEnd"/>
-      <w:r>
-        <w:rPr>
-          <w:color w:val="000000" w:themeColor="text1"/>
-          <w:highlight w:val="yellow"/>
-          <w:lang w:val="en-US"/>
-        </w:rPr>
-        <w:t xml:space="preserve"> и </w:t>
-      </w:r>
-      <w:proofErr w:type="spellStart"/>
-      <w:r>
-        <w:rPr>
-          <w:color w:val="000000" w:themeColor="text1"/>
-          <w:highlight w:val="yellow"/>
-          <w:lang w:val="en-US"/>
-        </w:rPr>
-        <w:t>эти</w:t>
-      </w:r>
-      <w:proofErr w:type="spellEnd"/>
-      <w:r>
-        <w:rPr>
-          <w:color w:val="000000" w:themeColor="text1"/>
-          <w:highlight w:val="yellow"/>
-          <w:lang w:val="en-US"/>
-        </w:rPr>
-        <w:t xml:space="preserve"> </w:t>
-      </w:r>
-      <w:proofErr w:type="spellStart"/>
-      <w:r>
-        <w:rPr>
-          <w:color w:val="000000" w:themeColor="text1"/>
-          <w:highlight w:val="yellow"/>
-          <w:lang w:val="en-US"/>
-        </w:rPr>
-        <w:t>два</w:t>
-      </w:r>
-      <w:proofErr w:type="spellEnd"/>
-      <w:r>
-        <w:rPr>
-          <w:color w:val="000000" w:themeColor="text1"/>
-          <w:highlight w:val="yellow"/>
-          <w:lang w:val="en-US"/>
-        </w:rPr>
-        <w:t xml:space="preserve"> </w:t>
-      </w:r>
-      <w:proofErr w:type="spellStart"/>
-      <w:r>
-        <w:rPr>
-          <w:color w:val="000000" w:themeColor="text1"/>
-          <w:highlight w:val="yellow"/>
-          <w:lang w:val="en-US"/>
-        </w:rPr>
-        <w:t>поля</w:t>
-      </w:r>
-      <w:proofErr w:type="spellEnd"/>
-      <w:r>
-        <w:rPr>
-          <w:color w:val="000000" w:themeColor="text1"/>
-          <w:highlight w:val="yellow"/>
-          <w:lang w:val="en-US"/>
-        </w:rPr>
-        <w:t xml:space="preserve"> </w:t>
-      </w:r>
-      <w:proofErr w:type="spellStart"/>
-      <w:r>
-        <w:rPr>
-          <w:color w:val="000000" w:themeColor="text1"/>
-          <w:highlight w:val="yellow"/>
-          <w:lang w:val="en-US"/>
-        </w:rPr>
-        <w:t>будут</w:t>
-      </w:r>
-      <w:proofErr w:type="spellEnd"/>
-      <w:r>
-        <w:rPr>
-          <w:color w:val="000000" w:themeColor="text1"/>
-          <w:highlight w:val="yellow"/>
-          <w:lang w:val="en-US"/>
-        </w:rPr>
-        <w:t xml:space="preserve"> “</w:t>
-      </w:r>
-      <w:proofErr w:type="spellStart"/>
-      <w:r>
-        <w:rPr>
-          <w:color w:val="000000" w:themeColor="text1"/>
-          <w:highlight w:val="yellow"/>
-          <w:lang w:val="en-US"/>
-        </w:rPr>
-        <w:t>прилетать</w:t>
-      </w:r>
-      <w:proofErr w:type="spellEnd"/>
-      <w:r>
-        <w:rPr>
-          <w:color w:val="000000" w:themeColor="text1"/>
-          <w:highlight w:val="yellow"/>
-          <w:lang w:val="en-US"/>
-        </w:rPr>
-        <w:t xml:space="preserve"> в </w:t>
-      </w:r>
-      <w:proofErr w:type="spellStart"/>
-      <w:r>
-        <w:rPr>
-          <w:color w:val="000000" w:themeColor="text1"/>
-          <w:highlight w:val="yellow"/>
-          <w:lang w:val="en-US"/>
-        </w:rPr>
-        <w:t>таблицу</w:t>
-      </w:r>
-      <w:proofErr w:type="spellEnd"/>
-      <w:r>
-        <w:rPr>
-          <w:color w:val="000000" w:themeColor="text1"/>
-          <w:highlight w:val="yellow"/>
-          <w:lang w:val="en-US"/>
-        </w:rPr>
-        <w:t xml:space="preserve"> </w:t>
-      </w:r>
-      <w:proofErr w:type="spellStart"/>
-      <w:r>
-        <w:rPr>
-          <w:color w:val="000000" w:themeColor="text1"/>
-          <w:highlight w:val="yellow"/>
-          <w:lang w:val="en-US"/>
-        </w:rPr>
-        <w:t>заявки</w:t>
-      </w:r>
-      <w:proofErr w:type="spellEnd"/>
-      <w:r>
-        <w:rPr>
-          <w:color w:val="000000" w:themeColor="text1"/>
-          <w:highlight w:val="yellow"/>
-          <w:lang w:val="en-US"/>
-        </w:rPr>
-        <w:t xml:space="preserve">” </w:t>
-      </w:r>
-      <w:proofErr w:type="spellStart"/>
-      <w:r>
-        <w:rPr>
-          <w:color w:val="000000" w:themeColor="text1"/>
-          <w:highlight w:val="yellow"/>
-          <w:lang w:val="en-US"/>
-        </w:rPr>
-        <w:t>где</w:t>
-      </w:r>
-      <w:proofErr w:type="spellEnd"/>
-      <w:r>
-        <w:rPr>
-          <w:color w:val="000000" w:themeColor="text1"/>
-          <w:highlight w:val="yellow"/>
-          <w:lang w:val="en-US"/>
-        </w:rPr>
-        <w:t xml:space="preserve"> </w:t>
-      </w:r>
-      <w:proofErr w:type="spellStart"/>
-      <w:r>
-        <w:rPr>
-          <w:color w:val="000000" w:themeColor="text1"/>
-          <w:highlight w:val="yellow"/>
-          <w:lang w:val="en-US"/>
-        </w:rPr>
-        <w:t>итак</w:t>
-      </w:r>
-      <w:proofErr w:type="spellEnd"/>
-      <w:r>
-        <w:rPr>
-          <w:color w:val="000000" w:themeColor="text1"/>
-          <w:highlight w:val="yellow"/>
-          <w:lang w:val="en-US"/>
-        </w:rPr>
-        <w:t xml:space="preserve"> </w:t>
-      </w:r>
-      <w:proofErr w:type="spellStart"/>
-      <w:r>
-        <w:rPr>
-          <w:color w:val="000000" w:themeColor="text1"/>
-          <w:highlight w:val="yellow"/>
-          <w:lang w:val="en-US"/>
-        </w:rPr>
-        <w:t>много</w:t>
-      </w:r>
-      <w:proofErr w:type="spellEnd"/>
-      <w:r>
-        <w:rPr>
-          <w:color w:val="000000" w:themeColor="text1"/>
-          <w:highlight w:val="yellow"/>
-          <w:lang w:val="en-US"/>
-        </w:rPr>
-        <w:t xml:space="preserve"> </w:t>
-      </w:r>
-      <w:proofErr w:type="spellStart"/>
-      <w:r>
-        <w:rPr>
-          <w:color w:val="000000" w:themeColor="text1"/>
-          <w:highlight w:val="yellow"/>
-          <w:lang w:val="en-US"/>
-        </w:rPr>
-        <w:t>полей</w:t>
-      </w:r>
-      <w:proofErr w:type="spellEnd"/>
-      <w:r>
-        <w:rPr>
-          <w:color w:val="000000" w:themeColor="text1"/>
-          <w:highlight w:val="yellow"/>
-          <w:lang w:val="en-US"/>
-        </w:rPr>
-        <w:t xml:space="preserve">). </w:t>
-      </w:r>
-      <w:proofErr w:type="spellStart"/>
-      <w:r>
-        <w:rPr>
-          <w:color w:val="000000" w:themeColor="text1"/>
-          <w:highlight w:val="yellow"/>
-          <w:lang w:val="en-US"/>
-        </w:rPr>
-        <w:t>Но</w:t>
-      </w:r>
-      <w:proofErr w:type="spellEnd"/>
-      <w:r>
-        <w:rPr>
-          <w:color w:val="000000" w:themeColor="text1"/>
-          <w:highlight w:val="yellow"/>
-          <w:lang w:val="en-US"/>
-        </w:rPr>
-        <w:t xml:space="preserve"> </w:t>
-      </w:r>
-      <w:proofErr w:type="spellStart"/>
-      <w:r>
-        <w:rPr>
-          <w:color w:val="000000" w:themeColor="text1"/>
-          <w:highlight w:val="yellow"/>
-          <w:lang w:val="en-US"/>
-        </w:rPr>
-        <w:t>есть</w:t>
-      </w:r>
-      <w:proofErr w:type="spellEnd"/>
-      <w:r>
-        <w:rPr>
-          <w:color w:val="000000" w:themeColor="text1"/>
-          <w:highlight w:val="yellow"/>
-          <w:lang w:val="en-US"/>
-        </w:rPr>
-        <w:t xml:space="preserve"> и </w:t>
-      </w:r>
-      <w:proofErr w:type="spellStart"/>
-      <w:r>
-        <w:rPr>
-          <w:color w:val="000000" w:themeColor="text1"/>
-          <w:highlight w:val="yellow"/>
-          <w:lang w:val="en-US"/>
-        </w:rPr>
-        <w:t>плюс</w:t>
-      </w:r>
-      <w:proofErr w:type="spellEnd"/>
-      <w:r>
-        <w:rPr>
-          <w:color w:val="000000" w:themeColor="text1"/>
-          <w:highlight w:val="yellow"/>
-          <w:lang w:val="en-US"/>
-        </w:rPr>
-        <w:t xml:space="preserve"> в </w:t>
-      </w:r>
-      <w:proofErr w:type="spellStart"/>
-      <w:r>
-        <w:rPr>
-          <w:color w:val="000000" w:themeColor="text1"/>
-          <w:highlight w:val="yellow"/>
-          <w:lang w:val="en-US"/>
-        </w:rPr>
-        <w:t>таблице</w:t>
-      </w:r>
-      <w:proofErr w:type="spellEnd"/>
-      <w:r>
-        <w:rPr>
-          <w:color w:val="000000" w:themeColor="text1"/>
-          <w:highlight w:val="yellow"/>
-          <w:lang w:val="en-US"/>
-        </w:rPr>
-        <w:t xml:space="preserve"> </w:t>
-      </w:r>
-      <w:proofErr w:type="spellStart"/>
-      <w:r>
-        <w:rPr>
-          <w:color w:val="000000" w:themeColor="text1"/>
-          <w:highlight w:val="yellow"/>
-          <w:lang w:val="en-US"/>
-        </w:rPr>
-        <w:t>заявки</w:t>
-      </w:r>
-      <w:proofErr w:type="spellEnd"/>
-      <w:r>
-        <w:rPr>
-          <w:color w:val="000000" w:themeColor="text1"/>
-          <w:highlight w:val="yellow"/>
-          <w:lang w:val="en-US"/>
-        </w:rPr>
-        <w:t xml:space="preserve"> </w:t>
-      </w:r>
-      <w:proofErr w:type="spellStart"/>
-      <w:r>
-        <w:rPr>
-          <w:color w:val="000000" w:themeColor="text1"/>
-          <w:highlight w:val="yellow"/>
-          <w:lang w:val="en-US"/>
-        </w:rPr>
-        <w:t>будет</w:t>
-      </w:r>
-      <w:proofErr w:type="spellEnd"/>
-      <w:r>
-        <w:rPr>
-          <w:color w:val="000000" w:themeColor="text1"/>
-          <w:highlight w:val="yellow"/>
-          <w:lang w:val="en-US"/>
-        </w:rPr>
-        <w:t xml:space="preserve"> </w:t>
-      </w:r>
-      <w:proofErr w:type="spellStart"/>
-      <w:r>
-        <w:rPr>
-          <w:color w:val="000000" w:themeColor="text1"/>
-          <w:highlight w:val="yellow"/>
-          <w:lang w:val="en-US"/>
-        </w:rPr>
-        <w:t>храниться</w:t>
-      </w:r>
-      <w:proofErr w:type="spellEnd"/>
-      <w:r>
-        <w:rPr>
-          <w:color w:val="000000" w:themeColor="text1"/>
-          <w:highlight w:val="yellow"/>
-          <w:lang w:val="en-US"/>
-        </w:rPr>
-        <w:t xml:space="preserve"> </w:t>
-      </w:r>
-      <w:proofErr w:type="spellStart"/>
-      <w:r>
-        <w:rPr>
-          <w:color w:val="000000" w:themeColor="text1"/>
-          <w:highlight w:val="yellow"/>
-          <w:lang w:val="en-US"/>
-        </w:rPr>
-        <w:t>сразу</w:t>
-      </w:r>
-      <w:proofErr w:type="spellEnd"/>
-      <w:r>
-        <w:rPr>
-          <w:color w:val="000000" w:themeColor="text1"/>
-          <w:highlight w:val="yellow"/>
-          <w:lang w:val="en-US"/>
-        </w:rPr>
-        <w:t xml:space="preserve"> и </w:t>
-      </w:r>
-      <w:proofErr w:type="spellStart"/>
-      <w:r>
-        <w:rPr>
-          <w:color w:val="000000" w:themeColor="text1"/>
-          <w:highlight w:val="yellow"/>
-          <w:lang w:val="en-US"/>
-        </w:rPr>
-        <w:t>ссылка</w:t>
-      </w:r>
-      <w:proofErr w:type="spellEnd"/>
-      <w:r>
-        <w:rPr>
-          <w:color w:val="000000" w:themeColor="text1"/>
-          <w:highlight w:val="yellow"/>
-          <w:lang w:val="en-US"/>
-        </w:rPr>
-        <w:t xml:space="preserve"> </w:t>
-      </w:r>
-      <w:proofErr w:type="spellStart"/>
-      <w:r>
-        <w:rPr>
-          <w:color w:val="000000" w:themeColor="text1"/>
-          <w:highlight w:val="yellow"/>
-          <w:lang w:val="en-US"/>
-        </w:rPr>
-        <w:t>на</w:t>
-      </w:r>
-      <w:proofErr w:type="spellEnd"/>
-      <w:r>
-        <w:rPr>
-          <w:color w:val="000000" w:themeColor="text1"/>
-          <w:highlight w:val="yellow"/>
-          <w:lang w:val="en-US"/>
-        </w:rPr>
-        <w:t xml:space="preserve"> </w:t>
-      </w:r>
-      <w:proofErr w:type="spellStart"/>
-      <w:r>
-        <w:rPr>
-          <w:color w:val="000000" w:themeColor="text1"/>
-          <w:highlight w:val="yellow"/>
-          <w:lang w:val="en-US"/>
-        </w:rPr>
-        <w:t>отвественного</w:t>
-      </w:r>
-      <w:proofErr w:type="spellEnd"/>
-      <w:r>
-        <w:rPr>
-          <w:color w:val="000000" w:themeColor="text1"/>
-          <w:highlight w:val="yellow"/>
-          <w:lang w:val="en-US"/>
-        </w:rPr>
-        <w:t xml:space="preserve"> и </w:t>
-      </w:r>
-      <w:proofErr w:type="spellStart"/>
-      <w:r>
-        <w:rPr>
-          <w:color w:val="000000" w:themeColor="text1"/>
-          <w:highlight w:val="yellow"/>
-          <w:lang w:val="en-US"/>
-        </w:rPr>
-        <w:t>ссылка</w:t>
-      </w:r>
-      <w:proofErr w:type="spellEnd"/>
-      <w:r>
-        <w:rPr>
-          <w:color w:val="000000" w:themeColor="text1"/>
-          <w:highlight w:val="yellow"/>
-          <w:lang w:val="en-US"/>
-        </w:rPr>
-        <w:t xml:space="preserve"> </w:t>
-      </w:r>
-      <w:proofErr w:type="spellStart"/>
-      <w:r>
-        <w:rPr>
-          <w:color w:val="000000" w:themeColor="text1"/>
-          <w:highlight w:val="yellow"/>
-          <w:lang w:val="en-US"/>
-        </w:rPr>
-        <w:t>на</w:t>
-      </w:r>
-      <w:proofErr w:type="spellEnd"/>
-      <w:r>
-        <w:rPr>
-          <w:color w:val="000000" w:themeColor="text1"/>
-          <w:highlight w:val="yellow"/>
-          <w:lang w:val="en-US"/>
-        </w:rPr>
-        <w:t xml:space="preserve"> </w:t>
-      </w:r>
-      <w:proofErr w:type="spellStart"/>
-      <w:r>
-        <w:rPr>
-          <w:color w:val="000000" w:themeColor="text1"/>
-          <w:highlight w:val="yellow"/>
-          <w:lang w:val="en-US"/>
-        </w:rPr>
-        <w:t>его</w:t>
-      </w:r>
-      <w:proofErr w:type="spellEnd"/>
-      <w:r>
-        <w:rPr>
-          <w:color w:val="000000" w:themeColor="text1"/>
-          <w:highlight w:val="yellow"/>
-          <w:lang w:val="en-US"/>
-        </w:rPr>
-        <w:t xml:space="preserve"> </w:t>
-      </w:r>
-      <w:proofErr w:type="spellStart"/>
-      <w:r>
-        <w:rPr>
-          <w:color w:val="000000" w:themeColor="text1"/>
-          <w:highlight w:val="yellow"/>
-          <w:lang w:val="en-US"/>
-        </w:rPr>
-        <w:t>должность</w:t>
-      </w:r>
-      <w:proofErr w:type="spellEnd"/>
-      <w:r>
-        <w:rPr>
-          <w:color w:val="000000" w:themeColor="text1"/>
-          <w:highlight w:val="yellow"/>
-          <w:lang w:val="en-US"/>
-        </w:rPr>
-        <w:t xml:space="preserve">. </w:t>
-      </w:r>
-      <w:proofErr w:type="spellStart"/>
-      <w:r>
-        <w:rPr>
-          <w:color w:val="000000" w:themeColor="text1"/>
-          <w:highlight w:val="yellow"/>
-          <w:lang w:val="en-US"/>
-        </w:rPr>
-        <w:t>Тут</w:t>
-      </w:r>
-      <w:proofErr w:type="spellEnd"/>
-      <w:r>
-        <w:rPr>
-          <w:color w:val="000000" w:themeColor="text1"/>
-          <w:highlight w:val="yellow"/>
-          <w:lang w:val="en-US"/>
-        </w:rPr>
-        <w:t xml:space="preserve"> </w:t>
-      </w:r>
-      <w:proofErr w:type="spellStart"/>
-      <w:r>
-        <w:rPr>
-          <w:color w:val="000000" w:themeColor="text1"/>
-          <w:highlight w:val="yellow"/>
-          <w:lang w:val="en-US"/>
-        </w:rPr>
-        <w:t>нужно</w:t>
-      </w:r>
-      <w:proofErr w:type="spellEnd"/>
-      <w:r>
-        <w:rPr>
-          <w:color w:val="000000" w:themeColor="text1"/>
-          <w:highlight w:val="yellow"/>
-          <w:lang w:val="en-US"/>
-        </w:rPr>
-        <w:t xml:space="preserve"> </w:t>
-      </w:r>
-      <w:proofErr w:type="spellStart"/>
-      <w:r>
-        <w:rPr>
-          <w:color w:val="000000" w:themeColor="text1"/>
-          <w:highlight w:val="yellow"/>
-          <w:lang w:val="en-US"/>
-        </w:rPr>
-        <w:t>подумать</w:t>
-      </w:r>
-      <w:proofErr w:type="spellEnd"/>
-      <w:r>
-        <w:rPr>
-          <w:color w:val="000000" w:themeColor="text1"/>
-          <w:highlight w:val="yellow"/>
-          <w:lang w:val="en-US"/>
-        </w:rPr>
-        <w:t>.</w:t>
+        <w:t>(если его убрать получится составной ключ из двух полей и эти два поля будут “прилетать в таблицу заявки” где итак много полей). Но есть и плюс в таблице заявки будет храниться сразу и ссылка на отвественного и ссылка на его должность. Тут нужно подумать.</w:t>
       </w:r>
     </w:p>
     <w:p>
@@ -1336,21 +600,12 @@
         </w:rPr>
         <w:t xml:space="preserve">Ключом сделать </w:t>
       </w:r>
-      <w:proofErr w:type="spellStart"/>
-      <w:r>
-        <w:rPr>
-          <w:color w:val="000000" w:themeColor="text1"/>
-          <w:lang w:val="en-US"/>
-        </w:rPr>
-        <w:t>user_id</w:t>
-      </w:r>
-      <w:proofErr w:type="spellEnd"/>
-      <w:r>
-        <w:rPr>
-          <w:color w:val="000000" w:themeColor="text1"/>
-          <w:lang w:val="en-US"/>
-        </w:rPr>
-        <w:t xml:space="preserve"> INT</w:t>
+      <w:r>
+        <w:rPr>
+          <w:color w:val="000000" w:themeColor="text1"/>
+          <w:lang w:val="en-US"/>
+        </w:rPr>
+        <w:t>user_id INT</w:t>
       </w:r>
       <w:r>
         <w:rPr>
@@ -1365,392 +620,22 @@
           <w:highlight w:val="green"/>
           <w:lang w:val="en-US"/>
         </w:rPr>
-        <w:t>(</w:t>
-      </w:r>
-      <w:proofErr w:type="spellStart"/>
+        <w:t xml:space="preserve">(нельзя, т.к. вдруг у нас один человек может работать на двух должностях или в двух подразделениях, поэтому обязательно должен быть ключом и user_id </w:t>
+      </w:r>
       <w:r>
         <w:rPr>
           <w:color w:val="000000" w:themeColor="text1"/>
           <w:highlight w:val="green"/>
-          <w:lang w:val="en-US"/>
-        </w:rPr>
-        <w:t>нельзя</w:t>
-      </w:r>
-      <w:proofErr w:type="spellEnd"/>
+        </w:rPr>
+        <w:t xml:space="preserve">и </w:t>
+      </w:r>
       <w:r>
         <w:rPr>
           <w:color w:val="000000" w:themeColor="text1"/>
           <w:highlight w:val="green"/>
           <w:lang w:val="en-US"/>
         </w:rPr>
-        <w:t xml:space="preserve">, </w:t>
-      </w:r>
-      <w:proofErr w:type="spellStart"/>
-      <w:r>
-        <w:rPr>
-          <w:color w:val="000000" w:themeColor="text1"/>
-          <w:highlight w:val="green"/>
-          <w:lang w:val="en-US"/>
-        </w:rPr>
-        <w:t>т.к</w:t>
-      </w:r>
-      <w:proofErr w:type="spellEnd"/>
-      <w:r>
-        <w:rPr>
-          <w:color w:val="000000" w:themeColor="text1"/>
-          <w:highlight w:val="green"/>
-          <w:lang w:val="en-US"/>
-        </w:rPr>
-        <w:t xml:space="preserve">. </w:t>
-      </w:r>
-      <w:proofErr w:type="spellStart"/>
-      <w:r>
-        <w:rPr>
-          <w:color w:val="000000" w:themeColor="text1"/>
-          <w:highlight w:val="green"/>
-          <w:lang w:val="en-US"/>
-        </w:rPr>
-        <w:t>вдруг</w:t>
-      </w:r>
-      <w:proofErr w:type="spellEnd"/>
-      <w:r>
-        <w:rPr>
-          <w:color w:val="000000" w:themeColor="text1"/>
-          <w:highlight w:val="green"/>
-          <w:lang w:val="en-US"/>
-        </w:rPr>
-        <w:t xml:space="preserve"> у </w:t>
-      </w:r>
-      <w:proofErr w:type="spellStart"/>
-      <w:r>
-        <w:rPr>
-          <w:color w:val="000000" w:themeColor="text1"/>
-          <w:highlight w:val="green"/>
-          <w:lang w:val="en-US"/>
-        </w:rPr>
-        <w:t>нас</w:t>
-      </w:r>
-      <w:proofErr w:type="spellEnd"/>
-      <w:r>
-        <w:rPr>
-          <w:color w:val="000000" w:themeColor="text1"/>
-          <w:highlight w:val="green"/>
-          <w:lang w:val="en-US"/>
-        </w:rPr>
-        <w:t xml:space="preserve"> </w:t>
-      </w:r>
-      <w:proofErr w:type="spellStart"/>
-      <w:r>
-        <w:rPr>
-          <w:color w:val="000000" w:themeColor="text1"/>
-          <w:highlight w:val="green"/>
-          <w:lang w:val="en-US"/>
-        </w:rPr>
-        <w:t>один</w:t>
-      </w:r>
-      <w:proofErr w:type="spellEnd"/>
-      <w:r>
-        <w:rPr>
-          <w:color w:val="000000" w:themeColor="text1"/>
-          <w:highlight w:val="green"/>
-          <w:lang w:val="en-US"/>
-        </w:rPr>
-        <w:t xml:space="preserve"> </w:t>
-      </w:r>
-      <w:proofErr w:type="spellStart"/>
-      <w:r>
-        <w:rPr>
-          <w:color w:val="000000" w:themeColor="text1"/>
-          <w:highlight w:val="green"/>
-          <w:lang w:val="en-US"/>
-        </w:rPr>
-        <w:t>человек</w:t>
-      </w:r>
-      <w:proofErr w:type="spellEnd"/>
-      <w:r>
-        <w:rPr>
-          <w:color w:val="000000" w:themeColor="text1"/>
-          <w:highlight w:val="green"/>
-          <w:lang w:val="en-US"/>
-        </w:rPr>
-        <w:t xml:space="preserve"> </w:t>
-      </w:r>
-      <w:proofErr w:type="spellStart"/>
-      <w:r>
-        <w:rPr>
-          <w:color w:val="000000" w:themeColor="text1"/>
-          <w:highlight w:val="green"/>
-          <w:lang w:val="en-US"/>
-        </w:rPr>
-        <w:t>может</w:t>
-      </w:r>
-      <w:proofErr w:type="spellEnd"/>
-      <w:r>
-        <w:rPr>
-          <w:color w:val="000000" w:themeColor="text1"/>
-          <w:highlight w:val="green"/>
-          <w:lang w:val="en-US"/>
-        </w:rPr>
-        <w:t xml:space="preserve"> </w:t>
-      </w:r>
-      <w:proofErr w:type="spellStart"/>
-      <w:r>
-        <w:rPr>
-          <w:color w:val="000000" w:themeColor="text1"/>
-          <w:highlight w:val="green"/>
-          <w:lang w:val="en-US"/>
-        </w:rPr>
-        <w:t>работать</w:t>
-      </w:r>
-      <w:proofErr w:type="spellEnd"/>
-      <w:r>
-        <w:rPr>
-          <w:color w:val="000000" w:themeColor="text1"/>
-          <w:highlight w:val="green"/>
-          <w:lang w:val="en-US"/>
-        </w:rPr>
-        <w:t xml:space="preserve"> </w:t>
-      </w:r>
-      <w:proofErr w:type="spellStart"/>
-      <w:r>
-        <w:rPr>
-          <w:color w:val="000000" w:themeColor="text1"/>
-          <w:highlight w:val="green"/>
-          <w:lang w:val="en-US"/>
-        </w:rPr>
-        <w:t>на</w:t>
-      </w:r>
-      <w:proofErr w:type="spellEnd"/>
-      <w:r>
-        <w:rPr>
-          <w:color w:val="000000" w:themeColor="text1"/>
-          <w:highlight w:val="green"/>
-          <w:lang w:val="en-US"/>
-        </w:rPr>
-        <w:t xml:space="preserve"> </w:t>
-      </w:r>
-      <w:proofErr w:type="spellStart"/>
-      <w:r>
-        <w:rPr>
-          <w:color w:val="000000" w:themeColor="text1"/>
-          <w:highlight w:val="green"/>
-          <w:lang w:val="en-US"/>
-        </w:rPr>
-        <w:t>двух</w:t>
-      </w:r>
-      <w:proofErr w:type="spellEnd"/>
-      <w:r>
-        <w:rPr>
-          <w:color w:val="000000" w:themeColor="text1"/>
-          <w:highlight w:val="green"/>
-          <w:lang w:val="en-US"/>
-        </w:rPr>
-        <w:t xml:space="preserve"> </w:t>
-      </w:r>
-      <w:proofErr w:type="spellStart"/>
-      <w:r>
-        <w:rPr>
-          <w:color w:val="000000" w:themeColor="text1"/>
-          <w:highlight w:val="green"/>
-          <w:lang w:val="en-US"/>
-        </w:rPr>
-        <w:t>должностях</w:t>
-      </w:r>
-      <w:proofErr w:type="spellEnd"/>
-      <w:r>
-        <w:rPr>
-          <w:color w:val="000000" w:themeColor="text1"/>
-          <w:highlight w:val="green"/>
-          <w:lang w:val="en-US"/>
-        </w:rPr>
-        <w:t xml:space="preserve"> </w:t>
-      </w:r>
-      <w:proofErr w:type="spellStart"/>
-      <w:r>
-        <w:rPr>
-          <w:color w:val="000000" w:themeColor="text1"/>
-          <w:highlight w:val="green"/>
-          <w:lang w:val="en-US"/>
-        </w:rPr>
-        <w:t>или</w:t>
-      </w:r>
-      <w:proofErr w:type="spellEnd"/>
-      <w:r>
-        <w:rPr>
-          <w:color w:val="000000" w:themeColor="text1"/>
-          <w:highlight w:val="green"/>
-          <w:lang w:val="en-US"/>
-        </w:rPr>
-        <w:t xml:space="preserve"> в </w:t>
-      </w:r>
-      <w:proofErr w:type="spellStart"/>
-      <w:r>
-        <w:rPr>
-          <w:color w:val="000000" w:themeColor="text1"/>
-          <w:highlight w:val="green"/>
-          <w:lang w:val="en-US"/>
-        </w:rPr>
-        <w:t>двух</w:t>
-      </w:r>
-      <w:proofErr w:type="spellEnd"/>
-      <w:r>
-        <w:rPr>
-          <w:color w:val="000000" w:themeColor="text1"/>
-          <w:highlight w:val="green"/>
-          <w:lang w:val="en-US"/>
-        </w:rPr>
-        <w:t xml:space="preserve"> </w:t>
-      </w:r>
-      <w:proofErr w:type="spellStart"/>
-      <w:r>
-        <w:rPr>
-          <w:color w:val="000000" w:themeColor="text1"/>
-          <w:highlight w:val="green"/>
-          <w:lang w:val="en-US"/>
-        </w:rPr>
-        <w:t>подразделениях</w:t>
-      </w:r>
-      <w:proofErr w:type="spellEnd"/>
-      <w:r>
-        <w:rPr>
-          <w:color w:val="000000" w:themeColor="text1"/>
-          <w:highlight w:val="green"/>
-          <w:lang w:val="en-US"/>
-        </w:rPr>
-        <w:t xml:space="preserve">, </w:t>
-      </w:r>
-      <w:proofErr w:type="spellStart"/>
-      <w:r>
-        <w:rPr>
-          <w:color w:val="000000" w:themeColor="text1"/>
-          <w:highlight w:val="green"/>
-          <w:lang w:val="en-US"/>
-        </w:rPr>
-        <w:t>поэтому</w:t>
-      </w:r>
-      <w:proofErr w:type="spellEnd"/>
-      <w:r>
-        <w:rPr>
-          <w:color w:val="000000" w:themeColor="text1"/>
-          <w:highlight w:val="green"/>
-          <w:lang w:val="en-US"/>
-        </w:rPr>
-        <w:t xml:space="preserve"> </w:t>
-      </w:r>
-      <w:proofErr w:type="spellStart"/>
-      <w:r>
-        <w:rPr>
-          <w:color w:val="000000" w:themeColor="text1"/>
-          <w:highlight w:val="green"/>
-          <w:lang w:val="en-US"/>
-        </w:rPr>
-        <w:t>обязательно</w:t>
-      </w:r>
-      <w:proofErr w:type="spellEnd"/>
-      <w:r>
-        <w:rPr>
-          <w:color w:val="000000" w:themeColor="text1"/>
-          <w:highlight w:val="green"/>
-          <w:lang w:val="en-US"/>
-        </w:rPr>
-        <w:t xml:space="preserve"> </w:t>
-      </w:r>
-      <w:proofErr w:type="spellStart"/>
-      <w:r>
-        <w:rPr>
-          <w:color w:val="000000" w:themeColor="text1"/>
-          <w:highlight w:val="green"/>
-          <w:lang w:val="en-US"/>
-        </w:rPr>
-        <w:t>должен</w:t>
-      </w:r>
-      <w:proofErr w:type="spellEnd"/>
-      <w:r>
-        <w:rPr>
-          <w:color w:val="000000" w:themeColor="text1"/>
-          <w:highlight w:val="green"/>
-          <w:lang w:val="en-US"/>
-        </w:rPr>
-        <w:t xml:space="preserve"> </w:t>
-      </w:r>
-      <w:proofErr w:type="spellStart"/>
-      <w:r>
-        <w:rPr>
-          <w:color w:val="000000" w:themeColor="text1"/>
-          <w:highlight w:val="green"/>
-          <w:lang w:val="en-US"/>
-        </w:rPr>
-        <w:t>быть</w:t>
-      </w:r>
-      <w:proofErr w:type="spellEnd"/>
-      <w:r>
-        <w:rPr>
-          <w:color w:val="000000" w:themeColor="text1"/>
-          <w:highlight w:val="green"/>
-          <w:lang w:val="en-US"/>
-        </w:rPr>
-        <w:t xml:space="preserve"> </w:t>
-      </w:r>
-      <w:proofErr w:type="spellStart"/>
-      <w:r>
-        <w:rPr>
-          <w:color w:val="000000" w:themeColor="text1"/>
-          <w:highlight w:val="green"/>
-          <w:lang w:val="en-US"/>
-        </w:rPr>
-        <w:t>ключом</w:t>
-      </w:r>
-      <w:proofErr w:type="spellEnd"/>
-      <w:r>
-        <w:rPr>
-          <w:color w:val="000000" w:themeColor="text1"/>
-          <w:highlight w:val="green"/>
-          <w:lang w:val="en-US"/>
-        </w:rPr>
-        <w:t xml:space="preserve"> и </w:t>
-      </w:r>
-      <w:proofErr w:type="spellStart"/>
-      <w:r>
-        <w:rPr>
-          <w:color w:val="000000" w:themeColor="text1"/>
-          <w:highlight w:val="green"/>
-          <w:lang w:val="en-US"/>
-        </w:rPr>
-        <w:t>user_id</w:t>
-      </w:r>
-      <w:proofErr w:type="spellEnd"/>
-      <w:r>
-        <w:rPr>
-          <w:color w:val="000000" w:themeColor="text1"/>
-          <w:highlight w:val="green"/>
-          <w:lang w:val="en-US"/>
-        </w:rPr>
-        <w:t xml:space="preserve"> </w:t>
-      </w:r>
-      <w:r>
-        <w:rPr>
-          <w:color w:val="000000" w:themeColor="text1"/>
-          <w:highlight w:val="green"/>
-        </w:rPr>
-        <w:t xml:space="preserve">и </w:t>
-      </w:r>
-      <w:proofErr w:type="spellStart"/>
-      <w:r>
-        <w:rPr>
-          <w:color w:val="000000" w:themeColor="text1"/>
-          <w:highlight w:val="green"/>
-          <w:lang w:val="en-US"/>
-        </w:rPr>
-        <w:t>position_id</w:t>
-      </w:r>
-      <w:proofErr w:type="spellEnd"/>
-      <w:r>
-        <w:rPr>
-          <w:color w:val="000000" w:themeColor="text1"/>
-          <w:highlight w:val="green"/>
-          <w:lang w:val="en-US"/>
-        </w:rPr>
-        <w:t>).</w:t>
+        <w:t>position_id).</w:t>
       </w:r>
     </w:p>
     <w:p>
@@ -1796,21 +681,12 @@
           <w:lang w:val="en-US"/>
         </w:rPr>
       </w:pPr>
-      <w:proofErr w:type="spellStart"/>
-      <w:r>
-        <w:rPr>
-          <w:color w:val="000000" w:themeColor="text1"/>
-          <w:lang w:val="en-US"/>
-        </w:rPr>
-        <w:t>gps</w:t>
-      </w:r>
-      <w:proofErr w:type="spellEnd"/>
-      <w:r>
-        <w:rPr>
-          <w:color w:val="000000" w:themeColor="text1"/>
-          <w:lang w:val="en-US"/>
-        </w:rPr>
-        <w:t xml:space="preserve"> NVARCHAR (1000) </w:t>
+      <w:r>
+        <w:rPr>
+          <w:color w:val="000000" w:themeColor="text1"/>
+          <w:lang w:val="en-US"/>
+        </w:rPr>
+        <w:t xml:space="preserve">gps NVARCHAR (1000) </w:t>
       </w:r>
       <w:r>
         <w:rPr>
@@ -1862,23 +738,7 @@
           <w:color w:val="000000" w:themeColor="text1"/>
           <w:lang w:val="en-US"/>
         </w:rPr>
-        <w:t xml:space="preserve"> </w:t>
-      </w:r>
-      <w:proofErr w:type="spellStart"/>
-      <w:r>
-        <w:rPr>
-          <w:color w:val="000000" w:themeColor="text1"/>
-          <w:lang w:val="en-US"/>
-        </w:rPr>
-        <w:t>latitute</w:t>
-      </w:r>
-      <w:proofErr w:type="spellEnd"/>
-      <w:r>
-        <w:rPr>
-          <w:color w:val="000000" w:themeColor="text1"/>
-          <w:lang w:val="en-US"/>
-        </w:rPr>
-        <w:t xml:space="preserve"> VARCHAR </w:t>
+        <w:t xml:space="preserve"> latitute VARCHAR </w:t>
       </w:r>
       <w:r>
         <w:rPr>
@@ -1891,23 +751,7 @@
           <w:color w:val="000000" w:themeColor="text1"/>
           <w:lang w:val="en-US"/>
         </w:rPr>
-        <w:t xml:space="preserve">  </w:t>
-      </w:r>
-      <w:proofErr w:type="spellStart"/>
-      <w:r>
-        <w:rPr>
-          <w:color w:val="000000" w:themeColor="text1"/>
-          <w:lang w:val="en-US"/>
-        </w:rPr>
-        <w:t>longitute</w:t>
-      </w:r>
-      <w:proofErr w:type="spellEnd"/>
-      <w:r>
-        <w:rPr>
-          <w:color w:val="000000" w:themeColor="text1"/>
-          <w:lang w:val="en-US"/>
-        </w:rPr>
-        <w:t xml:space="preserve"> VARCHAR</w:t>
+        <w:t xml:space="preserve">  longitute VARCHAR</w:t>
       </w:r>
     </w:p>
     <w:p>
@@ -1935,7 +779,6 @@
         </w:rPr>
         <w:t xml:space="preserve">переименовать на </w:t>
       </w:r>
-      <w:proofErr w:type="spellStart"/>
       <w:r>
         <w:rPr>
           <w:color w:val="000000" w:themeColor="text1"/>
@@ -1943,7 +786,6 @@
         </w:rPr>
         <w:t>executor_id</w:t>
       </w:r>
-      <w:proofErr w:type="spellEnd"/>
     </w:p>
     <w:p>
       <w:pPr>
@@ -1982,7 +824,6 @@
         </w:rPr>
         <w:t xml:space="preserve"> и </w:t>
       </w:r>
-      <w:proofErr w:type="spellStart"/>
       <w:r>
         <w:rPr>
           <w:color w:val="000000" w:themeColor="text1"/>
@@ -1990,7 +831,6 @@
         </w:rPr>
         <w:t>gps</w:t>
       </w:r>
-      <w:proofErr w:type="spellEnd"/>
     </w:p>
     <w:p>
       <w:pPr>
@@ -2136,7 +976,6 @@
         </w:rPr>
         <w:t xml:space="preserve">Таблица </w:t>
       </w:r>
-      <w:proofErr w:type="spellStart"/>
       <w:r>
         <w:rPr>
           <w:b/>
@@ -2145,7 +984,6 @@
         </w:rPr>
         <w:t>ApplicationType</w:t>
       </w:r>
-      <w:proofErr w:type="spellEnd"/>
       <w:r>
         <w:rPr>
           <w:color w:val="000000" w:themeColor="text1"/>
@@ -2195,6 +1033,19 @@
         </w:rPr>
         <w:t>)</w:t>
       </w:r>
+      <w:r>
+        <w:rPr>
+          <w:color w:val="000000" w:themeColor="text1"/>
+        </w:rPr>
+        <w:t xml:space="preserve"> </w:t>
+      </w:r>
+      <w:r>
+        <w:rPr>
+          <w:color w:val="000000" w:themeColor="text1"/>
+          <w:highlight w:val="red"/>
+        </w:rPr>
+        <w:t>??</w:t>
+      </w:r>
     </w:p>
     <w:p>
       <w:pPr>
@@ -2266,21 +1117,20 @@
         <w:rPr>
           <w:color w:val="000000" w:themeColor="text1"/>
         </w:rPr>
-        <w:t xml:space="preserve"> (через 2 недели может быть </w:t>
-      </w:r>
-      <w:proofErr w:type="spellStart"/>
-      <w:r>
-        <w:rPr>
-          <w:color w:val="000000" w:themeColor="text1"/>
-        </w:rPr>
-        <w:t>необработано</w:t>
-      </w:r>
-      <w:proofErr w:type="spellEnd"/>
-      <w:r>
-        <w:rPr>
-          <w:color w:val="000000" w:themeColor="text1"/>
-        </w:rPr>
-        <w:t>)</w:t>
+        <w:t xml:space="preserve"> (через 2 недели может быть необработано)</w:t>
+      </w:r>
+      <w:r>
+        <w:rPr>
+          <w:color w:val="000000" w:themeColor="text1"/>
+        </w:rPr>
+        <w:t xml:space="preserve"> </w:t>
+      </w:r>
+      <w:r>
+        <w:rPr>
+          <w:color w:val="000000" w:themeColor="text1"/>
+          <w:highlight w:val="red"/>
+        </w:rPr>
+        <w:t>??</w:t>
       </w:r>
     </w:p>
     <w:p>
@@ -2311,7 +1161,6 @@
         <w:lastRenderedPageBreak/>
         <w:t xml:space="preserve">Таблица </w:t>
       </w:r>
-      <w:proofErr w:type="spellStart"/>
       <w:r>
         <w:rPr>
           <w:b/>
@@ -2320,7 +1169,6 @@
         </w:rPr>
         <w:t>Application_has_status</w:t>
       </w:r>
-      <w:proofErr w:type="spellEnd"/>
       <w:r>
         <w:rPr>
           <w:color w:val="000000" w:themeColor="text1"/>
@@ -2365,6 +1213,19 @@
         </w:rPr>
         <w:t xml:space="preserve"> убрать (связка по полю)</w:t>
       </w:r>
+      <w:r>
+        <w:rPr>
+          <w:color w:val="000000" w:themeColor="text1"/>
+        </w:rPr>
+        <w:t xml:space="preserve"> </w:t>
+      </w:r>
+      <w:r>
+        <w:rPr>
+          <w:color w:val="000000" w:themeColor="text1"/>
+          <w:highlight w:val="yellow"/>
+        </w:rPr>
+        <w:t>(составной ключ не совсем удобно)</w:t>
+      </w:r>
     </w:p>
     <w:p>
       <w:pPr>
@@ -2422,6 +1283,19 @@
         </w:rPr>
         <w:t>)</w:t>
       </w:r>
+      <w:r>
+        <w:rPr>
+          <w:color w:val="000000" w:themeColor="text1"/>
+        </w:rPr>
+        <w:t xml:space="preserve"> </w:t>
+      </w:r>
+      <w:r>
+        <w:rPr>
+          <w:color w:val="000000" w:themeColor="text1"/>
+          <w:highlight w:val="green"/>
+        </w:rPr>
+        <w:t>Сделано!</w:t>
+      </w:r>
     </w:p>
     <w:p>
       <w:pPr>
@@ -2486,12 +1360,20 @@
         </w:rPr>
         <w:t xml:space="preserve"> </w:t>
       </w:r>
-    </w:p>
-    <w:p>
-      <w:pPr>
-        <w:pStyle w:val="a3"/>
-        <w:rPr>
-          <w:color w:val="000000" w:themeColor="text1"/>
+      <w:r>
+        <w:rPr>
+          <w:color w:val="000000" w:themeColor="text1"/>
+          <w:highlight w:val="red"/>
+        </w:rPr>
+        <w:t>(зачем?)</w:t>
+      </w:r>
+    </w:p>
+    <w:p>
+      <w:pPr>
+        <w:pStyle w:val="a3"/>
+        <w:rPr>
+          <w:color w:val="000000" w:themeColor="text1"/>
+          <w:lang w:val="en-US"/>
         </w:rPr>
       </w:pPr>
     </w:p>
@@ -2513,7 +1395,6 @@
         </w:rPr>
         <w:t xml:space="preserve">Таблица </w:t>
       </w:r>
-      <w:proofErr w:type="spellStart"/>
       <w:r>
         <w:rPr>
           <w:b/>
@@ -2522,7 +1403,6 @@
         </w:rPr>
         <w:t>Application_has_solution</w:t>
       </w:r>
-      <w:proofErr w:type="spellEnd"/>
       <w:r>
         <w:rPr>
           <w:color w:val="000000" w:themeColor="text1"/>
@@ -2567,6 +1447,26 @@
         </w:rPr>
         <w:t xml:space="preserve"> убрать (связка по полю)</w:t>
       </w:r>
+      <w:r>
+        <w:rPr>
+          <w:color w:val="000000" w:themeColor="text1"/>
+        </w:rPr>
+        <w:t xml:space="preserve"> </w:t>
+      </w:r>
+      <w:r>
+        <w:rPr>
+          <w:color w:val="000000" w:themeColor="text1"/>
+          <w:highlight w:val="yellow"/>
+        </w:rPr>
+        <w:t>(составной ключ не совсем удобно</w:t>
+      </w:r>
+      <w:r>
+        <w:rPr>
+          <w:color w:val="000000" w:themeColor="text1"/>
+          <w:highlight w:val="yellow"/>
+        </w:rPr>
+        <w:t>)</w:t>
+      </w:r>
     </w:p>
     <w:p>
       <w:pPr>
@@ -2624,6 +1524,19 @@
         </w:rPr>
         <w:t>)</w:t>
       </w:r>
+      <w:r>
+        <w:rPr>
+          <w:color w:val="000000" w:themeColor="text1"/>
+        </w:rPr>
+        <w:t xml:space="preserve"> </w:t>
+      </w:r>
+      <w:r>
+        <w:rPr>
+          <w:color w:val="000000" w:themeColor="text1"/>
+          <w:highlight w:val="green"/>
+        </w:rPr>
+        <w:t>Сделано!</w:t>
+      </w:r>
     </w:p>
     <w:p>
       <w:pPr>
@@ -2649,6 +1562,33 @@
         </w:rPr>
         <w:t xml:space="preserve"> убрать</w:t>
       </w:r>
+      <w:r>
+        <w:rPr>
+          <w:color w:val="000000" w:themeColor="text1"/>
+        </w:rPr>
+        <w:t xml:space="preserve"> </w:t>
+      </w:r>
+      <w:r>
+        <w:rPr>
+          <w:color w:val="000000" w:themeColor="text1"/>
+          <w:highlight w:val="red"/>
+        </w:rPr>
+        <w:t>(</w:t>
+      </w:r>
+      <w:r>
+        <w:rPr>
+          <w:color w:val="000000" w:themeColor="text1"/>
+          <w:highlight w:val="red"/>
+        </w:rPr>
+        <w:t>оценка для конкретной заявки и решения а не в целом для решения, поэтому стоит отсавить тут</w:t>
+      </w:r>
+      <w:r>
+        <w:rPr>
+          <w:color w:val="000000" w:themeColor="text1"/>
+          <w:highlight w:val="red"/>
+        </w:rPr>
+        <w:t>)</w:t>
+      </w:r>
     </w:p>
     <w:p>
       <w:pPr>
@@ -2707,6 +1647,101 @@
         </w:rPr>
         <w:t xml:space="preserve"> добавить</w:t>
       </w:r>
+      <w:r>
+        <w:rPr>
+          <w:color w:val="000000" w:themeColor="text1"/>
+        </w:rPr>
+        <w:t xml:space="preserve"> </w:t>
+      </w:r>
+      <w:r>
+        <w:rPr>
+          <w:color w:val="000000" w:themeColor="text1"/>
+          <w:highlight w:val="red"/>
+        </w:rPr>
+        <w:t>(нет, так как ре</w:t>
+      </w:r>
+      <w:r>
+        <w:rPr>
+          <w:color w:val="000000" w:themeColor="text1"/>
+          <w:highlight w:val="red"/>
+        </w:rPr>
+        <w:t xml:space="preserve">шения это набор готовых решений. И некоторые решения могут использоватся по несколько раз (я так предполагал). Если все таки какждое решение в таблице </w:t>
+      </w:r>
+      <w:r>
+        <w:rPr>
+          <w:color w:val="000000" w:themeColor="text1"/>
+          <w:highlight w:val="red"/>
+          <w:lang w:val="en-US"/>
+        </w:rPr>
+        <w:t>Solution</w:t>
+      </w:r>
+      <w:r>
+        <w:rPr>
+          <w:color w:val="000000" w:themeColor="text1"/>
+          <w:highlight w:val="red"/>
+        </w:rPr>
+        <w:t xml:space="preserve"> будет использоваться только по одному разу, то тогда целесообразно перенести </w:t>
+      </w:r>
+      <w:r>
+        <w:rPr>
+          <w:color w:val="000000" w:themeColor="text1"/>
+          <w:highlight w:val="red"/>
+          <w:lang w:val="en-US"/>
+        </w:rPr>
+        <w:t xml:space="preserve">rating </w:t>
+      </w:r>
+      <w:r>
+        <w:rPr>
+          <w:color w:val="000000" w:themeColor="text1"/>
+          <w:highlight w:val="red"/>
+        </w:rPr>
+        <w:t xml:space="preserve">в </w:t>
+      </w:r>
+      <w:r>
+        <w:rPr>
+          <w:color w:val="000000" w:themeColor="text1"/>
+          <w:highlight w:val="red"/>
+          <w:lang w:val="en-US"/>
+        </w:rPr>
+        <w:t>Solutions</w:t>
+      </w:r>
+      <w:r>
+        <w:rPr>
+          <w:color w:val="000000" w:themeColor="text1"/>
+          <w:highlight w:val="red"/>
+        </w:rPr>
+        <w:t xml:space="preserve">. ВОПРОС: Решение в таблице </w:t>
+      </w:r>
+      <w:r>
+        <w:rPr>
+          <w:color w:val="000000" w:themeColor="text1"/>
+          <w:highlight w:val="red"/>
+          <w:lang w:val="en-US"/>
+        </w:rPr>
+        <w:t xml:space="preserve">Solutions </w:t>
+      </w:r>
+      <w:r>
+        <w:rPr>
+          <w:color w:val="000000" w:themeColor="text1"/>
+          <w:highlight w:val="red"/>
+        </w:rPr>
+        <w:t>индивидуально для каждой заявки или в таблице могут содержаться общие решения (например «По вашему запросу проведена проверка в соответсвии со статьями раз два и три.»</w:t>
+      </w:r>
+      <w:r>
+        <w:rPr>
+          <w:color w:val="000000" w:themeColor="text1"/>
+          <w:highlight w:val="red"/>
+          <w:lang w:val="en-US"/>
+        </w:rPr>
+        <w:t>?</w:t>
+      </w:r>
+      <w:r>
+        <w:rPr>
+          <w:color w:val="000000" w:themeColor="text1"/>
+          <w:lang w:val="en-US"/>
+        </w:rPr>
+        <w:t xml:space="preserve"> </w:t>
+      </w:r>
     </w:p>
     <w:p>
       <w:pPr>
@@ -2739,6 +1774,28 @@
         </w:rPr>
         <w:t>memo</w:t>
       </w:r>
+      <w:r>
+        <w:rPr>
+          <w:color w:val="000000" w:themeColor="text1"/>
+          <w:lang w:val="en-US"/>
+        </w:rPr>
+        <w:t xml:space="preserve"> </w:t>
+      </w:r>
+      <w:r>
+        <w:rPr>
+          <w:color w:val="000000" w:themeColor="text1"/>
+          <w:highlight w:val="red"/>
+          <w:lang w:val="en-US"/>
+        </w:rPr>
+        <w:t>(</w:t>
+      </w:r>
+      <w:r>
+        <w:rPr>
+          <w:color w:val="000000" w:themeColor="text1"/>
+          <w:highlight w:val="red"/>
+        </w:rPr>
+        <w:t>Не нашел такого типа данных в MySQL WorkBench)</w:t>
+      </w:r>
     </w:p>
     <w:p>
       <w:pPr>
@@ -2749,6 +1806,7 @@
         </w:numPr>
         <w:rPr>
           <w:color w:val="000000" w:themeColor="text1"/>
+          <w:highlight w:val="green"/>
         </w:rPr>
       </w:pPr>
       <w:r>
@@ -2786,7 +1844,6 @@
         </w:rPr>
         <w:t xml:space="preserve">, </w:t>
       </w:r>
-      <w:proofErr w:type="spellStart"/>
       <w:r>
         <w:rPr>
           <w:b/>
@@ -2795,7 +1852,6 @@
         </w:rPr>
         <w:t>yandex</w:t>
       </w:r>
-      <w:proofErr w:type="spellEnd"/>
       <w:r>
         <w:rPr>
           <w:b/>
@@ -2818,7 +1874,6 @@
         </w:rPr>
         <w:t>.</w:t>
       </w:r>
-      <w:proofErr w:type="spellStart"/>
       <w:r>
         <w:rPr>
           <w:b/>
@@ -2827,21 +1882,33 @@
         </w:rPr>
         <w:t>ru</w:t>
       </w:r>
-      <w:proofErr w:type="spellEnd"/>
-      <w:r>
-        <w:rPr>
-          <w:color w:val="000000" w:themeColor="text1"/>
-        </w:rPr>
-        <w:t xml:space="preserve"> и другие </w:t>
-      </w:r>
-      <w:proofErr w:type="spellStart"/>
-      <w:r>
-        <w:rPr>
-          <w:color w:val="000000" w:themeColor="text1"/>
-        </w:rPr>
-        <w:t>соцсети</w:t>
-      </w:r>
-      <w:proofErr w:type="spellEnd"/>
+      <w:r>
+        <w:rPr>
+          <w:color w:val="000000" w:themeColor="text1"/>
+        </w:rPr>
+        <w:t xml:space="preserve"> и другие соцсети</w:t>
+      </w:r>
+      <w:r>
+        <w:rPr>
+          <w:color w:val="000000" w:themeColor="text1"/>
+        </w:rPr>
+        <w:t xml:space="preserve"> </w:t>
+      </w:r>
+      <w:r>
+        <w:rPr>
+          <w:color w:val="000000" w:themeColor="text1"/>
+          <w:highlight w:val="green"/>
+        </w:rPr>
+        <w:t xml:space="preserve">Сделано (таблица </w:t>
+      </w:r>
+      <w:r>
+        <w:rPr>
+          <w:color w:val="000000" w:themeColor="text1"/>
+          <w:highlight w:val="green"/>
+          <w:lang w:val="en-US"/>
+        </w:rPr>
+        <w:t>social_services).</w:t>
+      </w:r>
     </w:p>
     <w:p>
       <w:pPr>
@@ -2876,9 +1943,16 @@
         <w:rPr>
           <w:color w:val="000000" w:themeColor="text1"/>
         </w:rPr>
-        <w:t xml:space="preserve">Добавить таблицу с полями </w:t>
-      </w:r>
-      <w:proofErr w:type="spellStart"/>
+        <w:t>Доба</w:t>
+      </w:r>
+      <w:bookmarkStart w:id="0" w:name="_GoBack"/>
+      <w:bookmarkEnd w:id="0"/>
+      <w:r>
+        <w:rPr>
+          <w:color w:val="000000" w:themeColor="text1"/>
+        </w:rPr>
+        <w:t xml:space="preserve">вить таблицу с полями </w:t>
+      </w:r>
       <w:r>
         <w:rPr>
           <w:color w:val="000000" w:themeColor="text1"/>
@@ -2886,7 +1960,6 @@
         </w:rPr>
         <w:t>soc</w:t>
       </w:r>
-      <w:proofErr w:type="spellEnd"/>
       <w:r>
         <w:rPr>
           <w:color w:val="000000" w:themeColor="text1"/>
@@ -2904,21 +1977,42 @@
         <w:rPr>
           <w:color w:val="000000" w:themeColor="text1"/>
         </w:rPr>
-        <w:t xml:space="preserve">, </w:t>
-      </w:r>
-      <w:proofErr w:type="spellStart"/>
-      <w:r>
-        <w:rPr>
-          <w:color w:val="000000" w:themeColor="text1"/>
-        </w:rPr>
-        <w:t>soc_id</w:t>
-      </w:r>
-      <w:proofErr w:type="spellEnd"/>
-      <w:r>
-        <w:rPr>
-          <w:color w:val="000000" w:themeColor="text1"/>
-        </w:rPr>
-        <w:t xml:space="preserve"> +  конечно, подумать над другими полями</w:t>
+        <w:t>, soc_id +  конечно, подумать над другими полями</w:t>
+      </w:r>
+    </w:p>
+    <w:p>
+      <w:pPr>
+        <w:rPr>
+          <w:color w:val="000000" w:themeColor="text1"/>
+        </w:rPr>
+      </w:pPr>
+      <w:r>
+        <w:rPr>
+          <w:color w:val="000000" w:themeColor="text1"/>
+          <w:highlight w:val="yellow"/>
+        </w:rPr>
+        <w:t xml:space="preserve">В пользователей нужно ли добавить булевое поле social_service (если </w:t>
+      </w:r>
+      <w:r>
+        <w:rPr>
+          <w:color w:val="000000" w:themeColor="text1"/>
+          <w:highlight w:val="yellow"/>
+          <w:lang w:val="en-US"/>
+        </w:rPr>
+        <w:t xml:space="preserve">true, </w:t>
+      </w:r>
+      <w:r>
+        <w:rPr>
+          <w:color w:val="000000" w:themeColor="text1"/>
+          <w:highlight w:val="yellow"/>
+        </w:rPr>
+        <w:t>то аутентифицироваться пользователь должен через соцсеть и хэш пароля на сайте должен остаться пустым, так как аутентификация будет происходить через соцсеть)?</w:t>
+      </w:r>
+      <w:r>
+        <w:rPr>
+          <w:color w:val="000000" w:themeColor="text1"/>
+        </w:rPr>
+        <w:t xml:space="preserve"> </w:t>
       </w:r>
     </w:p>
     <w:p>

</xml_diff>